<commit_message>
Add cost to final path
</commit_message>
<xml_diff>
--- a/hw3/report.docx
+++ b/hw3/report.docx
@@ -33,7 +33,18 @@
         </w:rPr>
       </w:pPr>
       <w:r>
-        <w:t>PRM:</w:t>
+        <w:rPr>
+          <w:b/>
+          <w:bCs/>
+        </w:rPr>
+        <w:t>PRM</w:t>
+      </w:r>
+      <w:r>
+        <w:rPr>
+          <w:b/>
+          <w:bCs/>
+        </w:rPr>
+        <w:t>:</w:t>
       </w:r>
     </w:p>
     <w:p>
@@ -67,10 +78,65 @@
         </w:rPr>
       </w:pPr>
       <w:r>
-        <w:t>The plots of different PRM’s:</w:t>
+        <w:t>The plots of different PRM’</w:t>
+      </w:r>
+      <w:r>
+        <w:t>s</w:t>
+      </w:r>
+      <w:r>
+        <w:t xml:space="preserve"> are provided below. Obstacles are in red, edges in black and nodes in blue. Number of edges an number of average node degree are indicated for each graph configuration.</w:t>
       </w:r>
       <w:bookmarkStart w:id="0" w:name="_GoBack"/>
       <w:bookmarkEnd w:id="0"/>
+    </w:p>
+    <w:p>
+      <w:pPr>
+        <w:pStyle w:val="a3"/>
+        <w:numPr>
+          <w:ilvl w:val="0"/>
+          <w:numId w:val="1"/>
+        </w:numPr>
+        <w:rPr>
+          <w:b/>
+          <w:bCs/>
+          <w:u w:val="single"/>
+        </w:rPr>
+      </w:pPr>
+      <w:r>
+        <w:rPr>
+          <w:b/>
+          <w:bCs/>
+        </w:rPr>
+        <w:t>Graph search:</w:t>
+      </w:r>
+    </w:p>
+    <w:p>
+      <w:pPr>
+        <w:pStyle w:val="a3"/>
+      </w:pPr>
+      <w:r>
+        <w:t>We implemented the Di</w:t>
+      </w:r>
+      <w:r>
+        <w:t>j</w:t>
+      </w:r>
+      <w:r>
+        <w:t>kstra algorithm in GraphSearch.py</w:t>
+      </w:r>
+      <w:r>
+        <w:t>.</w:t>
+      </w:r>
+    </w:p>
+    <w:p>
+      <w:pPr>
+        <w:pStyle w:val="a3"/>
+        <w:rPr>
+          <w:u w:val="single"/>
+        </w:rPr>
+      </w:pPr>
+      <w:r>
+        <w:t>The plot for the shortest path:</w:t>
+      </w:r>
     </w:p>
     <w:sectPr>
       <w:pgSz w:w="12240" w:h="15840"/>

</xml_diff>